<commit_message>
Update Doku und  Risikofaktor für Dashboard
DAX für Risikofaktor auf die 5 höchsten Korrelationen angepasst.

Doku angepasst
</commit_message>
<xml_diff>
--- a/Documentation/FlexAppeal_Datenanalyse_Dokumentation.docx
+++ b/Documentation/FlexAppeal_Datenanalyse_Dokumentation.docx
@@ -1709,7 +1709,29 @@
           <w:lang w:val="de-DE"/>
         </w:rPr>
         <w:lastRenderedPageBreak/>
-        <w:t>6. Technische Beschreibung (Machine Learning Canvas)</w:t>
+        <w:t>6. Technische Beschreibung (</w:t>
+      </w:r>
+      <w:proofErr w:type="spellStart"/>
+      <w:r>
+        <w:rPr>
+          <w:b/>
+          <w:bCs/>
+          <w:sz w:val="32"/>
+          <w:szCs w:val="32"/>
+          <w:lang w:val="de-DE"/>
+        </w:rPr>
+        <w:t>Machine</w:t>
+      </w:r>
+      <w:proofErr w:type="spellEnd"/>
+      <w:r>
+        <w:rPr>
+          <w:b/>
+          <w:bCs/>
+          <w:sz w:val="32"/>
+          <w:szCs w:val="32"/>
+          <w:lang w:val="de-DE"/>
+        </w:rPr>
+        <w:t xml:space="preserve"> Learning)</w:t>
       </w:r>
     </w:p>
     <w:p>

</xml_diff>